<commit_message>
Added shutdown description to report
</commit_message>
<xml_diff>
--- a/Project_2/docs/report.docx
+++ b/Project_2/docs/report.docx
@@ -1,6 +1,6 @@
 
 <file path=word/document.xml><?xml version="1.0" encoding="utf-8"?>
-<w:document xmlns:wpc="http://schemas.microsoft.com/office/word/2010/wordprocessingCanvas" xmlns:cx="http://schemas.microsoft.com/office/drawing/2014/chartex" xmlns:cx1="http://schemas.microsoft.com/office/drawing/2015/9/8/chartex" xmlns:cx2="http://schemas.microsoft.com/office/drawing/2015/10/21/chartex" xmlns:cx3="http://schemas.microsoft.com/office/drawing/2016/5/9/chartex" xmlns:cx4="http://schemas.microsoft.com/office/drawing/2016/5/10/chartex" xmlns:cx5="http://schemas.microsoft.com/office/drawing/2016/5/11/chartex" xmlns:cx6="http://schemas.microsoft.com/office/drawing/2016/5/12/chartex" xmlns:cx7="http://schemas.microsoft.com/office/drawing/2016/5/13/chartex" xmlns:cx8="http://schemas.microsoft.com/office/drawing/2016/5/14/chartex" xmlns:mc="http://schemas.openxmlformats.org/markup-compatibility/2006" xmlns:aink="http://schemas.microsoft.com/office/drawing/2016/ink" xmlns:am3d="http://schemas.microsoft.com/office/drawing/2017/model3d" xmlns:o="urn:schemas-microsoft-com:office:office" xmlns:r="http://schemas.openxmlformats.org/officeDocument/2006/relationships" xmlns:m="http://schemas.openxmlformats.org/officeDocument/2006/math" xmlns:v="urn:schemas-microsoft-com:vml" xmlns:wp14="http://schemas.microsoft.com/office/word/2010/wordprocessingDrawing" xmlns:wp="http://schemas.openxmlformats.org/drawingml/2006/wordprocessingDrawing" xmlns:w10="urn:schemas-microsoft-com:office:word" xmlns:w="http://schemas.openxmlformats.org/wordprocessingml/2006/main" xmlns:w14="http://schemas.microsoft.com/office/word/2010/wordml" xmlns:w15="http://schemas.microsoft.com/office/word/2012/wordml" xmlns:w16cid="http://schemas.microsoft.com/office/word/2016/wordml/cid" xmlns:w16se="http://schemas.microsoft.com/office/word/2015/wordml/symex" xmlns:wpg="http://schemas.microsoft.com/office/word/2010/wordprocessingGroup" xmlns:wpi="http://schemas.microsoft.com/office/word/2010/wordprocessingInk" xmlns:wne="http://schemas.microsoft.com/office/word/2006/wordml" xmlns:wps="http://schemas.microsoft.com/office/word/2010/wordprocessingShape" mc:Ignorable="w14 w15 w16se w16cid wp14">
+<w:document xmlns:wpc="http://schemas.microsoft.com/office/word/2010/wordprocessingCanvas" xmlns:cx="http://schemas.microsoft.com/office/drawing/2014/chartex" xmlns:cx1="http://schemas.microsoft.com/office/drawing/2015/9/8/chartex" xmlns:mc="http://schemas.openxmlformats.org/markup-compatibility/2006" xmlns:o="urn:schemas-microsoft-com:office:office" xmlns:r="http://schemas.openxmlformats.org/officeDocument/2006/relationships" xmlns:m="http://schemas.openxmlformats.org/officeDocument/2006/math" xmlns:v="urn:schemas-microsoft-com:vml" xmlns:wp14="http://schemas.microsoft.com/office/word/2010/wordprocessingDrawing" xmlns:wp="http://schemas.openxmlformats.org/drawingml/2006/wordprocessingDrawing" xmlns:w10="urn:schemas-microsoft-com:office:word" xmlns:w="http://schemas.openxmlformats.org/wordprocessingml/2006/main" xmlns:w14="http://schemas.microsoft.com/office/word/2010/wordml" xmlns:w15="http://schemas.microsoft.com/office/word/2012/wordml" xmlns:w16se="http://schemas.microsoft.com/office/word/2015/wordml/symex" xmlns:wpg="http://schemas.microsoft.com/office/word/2010/wordprocessingGroup" xmlns:wpi="http://schemas.microsoft.com/office/word/2010/wordprocessingInk" xmlns:wne="http://schemas.microsoft.com/office/word/2006/wordml" xmlns:wps="http://schemas.microsoft.com/office/word/2010/wordprocessingShape" mc:Ignorable="w14 w15 w16se wp14">
   <w:body>
     <w:p>
       <w:pPr>
@@ -232,23 +232,7 @@
           <w:sz w:val="26"/>
           <w:szCs w:val="26"/>
         </w:rPr>
-        <w:t xml:space="preserve">Para um utilizador comunicar com um servidor, duas coisas têm </w:t>
-      </w:r>
-      <w:proofErr w:type="gramStart"/>
-      <w:r>
-        <w:rPr>
-          <w:sz w:val="26"/>
-          <w:szCs w:val="26"/>
-        </w:rPr>
-        <w:t>que</w:t>
-      </w:r>
-      <w:proofErr w:type="gramEnd"/>
-      <w:r>
-        <w:rPr>
-          <w:sz w:val="26"/>
-          <w:szCs w:val="26"/>
-        </w:rPr>
-        <w:t xml:space="preserve"> acontecer previamente: o servidor e também o canal de comunicação (</w:t>
+        <w:t>Para um utilizador comunicar com um servidor, duas coisas têm que acontecer previamente: o servidor e também o canal de comunicação (</w:t>
       </w:r>
       <w:r>
         <w:rPr>
@@ -738,18 +722,159 @@
           <w:sz w:val="32"/>
           <w:szCs w:val="36"/>
         </w:rPr>
-        <w:t>Encerrame</w:t>
+        <w:t>Encerramento do Servidor</w:t>
+      </w:r>
+    </w:p>
+    <w:p>
+      <w:pPr>
+        <w:jc w:val="both"/>
+        <w:rPr>
+          <w:sz w:val="26"/>
+          <w:szCs w:val="26"/>
+        </w:rPr>
+      </w:pPr>
+      <w:r>
+        <w:tab/>
+      </w:r>
+      <w:r>
+        <w:rPr>
+          <w:sz w:val="26"/>
+          <w:szCs w:val="26"/>
+        </w:rPr>
+        <w:t xml:space="preserve">Após enviado um pedido de </w:t>
+      </w:r>
+      <w:proofErr w:type="spellStart"/>
+      <w:r>
+        <w:rPr>
+          <w:sz w:val="26"/>
+          <w:szCs w:val="26"/>
+        </w:rPr>
+        <w:t>shutdown</w:t>
+      </w:r>
+      <w:proofErr w:type="spellEnd"/>
+      <w:r>
+        <w:rPr>
+          <w:sz w:val="26"/>
+          <w:szCs w:val="26"/>
+        </w:rPr>
+        <w:t xml:space="preserve"> para o server, caso este tenha sido enviado pelo administrador e após autenticação, são mudadas as permissões do FIFO para modo de leitura apenas (</w:t>
+      </w:r>
+      <w:proofErr w:type="spellStart"/>
+      <w:r>
+        <w:rPr>
+          <w:sz w:val="26"/>
+          <w:szCs w:val="26"/>
+        </w:rPr>
+        <w:t>fchmod</w:t>
+      </w:r>
+      <w:proofErr w:type="spellEnd"/>
+      <w:r>
+        <w:rPr>
+          <w:sz w:val="26"/>
+          <w:szCs w:val="26"/>
+        </w:rPr>
+        <w:t xml:space="preserve">), e processados os pedidos ainda na fila ou no buffer do </w:t>
+      </w:r>
+      <w:proofErr w:type="spellStart"/>
+      <w:r>
+        <w:rPr>
+          <w:sz w:val="26"/>
+          <w:szCs w:val="26"/>
+        </w:rPr>
+        <w:t>fifo</w:t>
+      </w:r>
+      <w:proofErr w:type="spellEnd"/>
+      <w:r>
+        <w:rPr>
+          <w:sz w:val="26"/>
+          <w:szCs w:val="26"/>
+        </w:rPr>
+        <w:t xml:space="preserve">. É também enviada uma </w:t>
+      </w:r>
+      <w:proofErr w:type="spellStart"/>
+      <w:r>
+        <w:rPr>
+          <w:sz w:val="26"/>
+          <w:szCs w:val="26"/>
+        </w:rPr>
+        <w:t>reply</w:t>
+      </w:r>
+      <w:proofErr w:type="spellEnd"/>
+      <w:r>
+        <w:rPr>
+          <w:sz w:val="26"/>
+          <w:szCs w:val="26"/>
+        </w:rPr>
+        <w:t xml:space="preserve"> para o </w:t>
+      </w:r>
+      <w:proofErr w:type="spellStart"/>
+      <w:r>
+        <w:rPr>
+          <w:sz w:val="26"/>
+          <w:szCs w:val="26"/>
+        </w:rPr>
+        <w:t>admin</w:t>
+      </w:r>
+      <w:proofErr w:type="spellEnd"/>
+      <w:r>
+        <w:rPr>
+          <w:sz w:val="26"/>
+          <w:szCs w:val="26"/>
+        </w:rPr>
+        <w:t xml:space="preserve"> com o número de </w:t>
+      </w:r>
+      <w:proofErr w:type="spellStart"/>
+      <w:r>
+        <w:rPr>
+          <w:sz w:val="26"/>
+          <w:szCs w:val="26"/>
+        </w:rPr>
+        <w:t>bank_offices</w:t>
+      </w:r>
+      <w:proofErr w:type="spellEnd"/>
+      <w:r>
+        <w:rPr>
+          <w:sz w:val="26"/>
+          <w:szCs w:val="26"/>
+        </w:rPr>
+        <w:t xml:space="preserve"> ativos no momento do encerramento. </w:t>
+      </w:r>
+    </w:p>
+    <w:p>
+      <w:pPr>
+        <w:ind w:firstLine="708"/>
+        <w:jc w:val="both"/>
+        <w:rPr>
+          <w:sz w:val="26"/>
+          <w:szCs w:val="26"/>
+          <w:u w:val="single"/>
+        </w:rPr>
+      </w:pPr>
+      <w:r>
+        <w:rPr>
+          <w:sz w:val="26"/>
+          <w:szCs w:val="26"/>
+        </w:rPr>
+        <w:t xml:space="preserve">Após processar todos os pedidos pendentes, procede-se à terminação e recolha dos </w:t>
+      </w:r>
+      <w:proofErr w:type="spellStart"/>
+      <w:r>
+        <w:rPr>
+          <w:sz w:val="26"/>
+          <w:szCs w:val="26"/>
+        </w:rPr>
+        <w:t>threads</w:t>
+      </w:r>
+      <w:proofErr w:type="spellEnd"/>
+      <w:r>
+        <w:rPr>
+          <w:sz w:val="26"/>
+          <w:szCs w:val="26"/>
+        </w:rPr>
+        <w:t xml:space="preserve"> ativos, destruição dos mecanismos de sincronização e comunicação, e terminação do programa.</w:t>
       </w:r>
       <w:bookmarkStart w:id="0" w:name="_GoBack"/>
       <w:bookmarkEnd w:id="0"/>
-      <w:r>
-        <w:rPr>
-          <w:b/>
-          <w:sz w:val="32"/>
-          <w:szCs w:val="36"/>
-        </w:rPr>
-        <w:t>nto do Servidor</w:t>
-      </w:r>
     </w:p>
     <w:sectPr>
       <w:headerReference w:type="default" r:id="rId7"/>
@@ -763,7 +888,7 @@
 </file>
 
 <file path=word/endnotes.xml><?xml version="1.0" encoding="utf-8"?>
-<w:endnotes xmlns:wpc="http://schemas.microsoft.com/office/word/2010/wordprocessingCanvas" xmlns:cx="http://schemas.microsoft.com/office/drawing/2014/chartex" xmlns:cx1="http://schemas.microsoft.com/office/drawing/2015/9/8/chartex" xmlns:cx2="http://schemas.microsoft.com/office/drawing/2015/10/21/chartex" xmlns:cx3="http://schemas.microsoft.com/office/drawing/2016/5/9/chartex" xmlns:cx4="http://schemas.microsoft.com/office/drawing/2016/5/10/chartex" xmlns:cx5="http://schemas.microsoft.com/office/drawing/2016/5/11/chartex" xmlns:cx6="http://schemas.microsoft.com/office/drawing/2016/5/12/chartex" xmlns:cx7="http://schemas.microsoft.com/office/drawing/2016/5/13/chartex" xmlns:cx8="http://schemas.microsoft.com/office/drawing/2016/5/14/chartex" xmlns:mc="http://schemas.openxmlformats.org/markup-compatibility/2006" xmlns:aink="http://schemas.microsoft.com/office/drawing/2016/ink" xmlns:am3d="http://schemas.microsoft.com/office/drawing/2017/model3d" xmlns:o="urn:schemas-microsoft-com:office:office" xmlns:r="http://schemas.openxmlformats.org/officeDocument/2006/relationships" xmlns:m="http://schemas.openxmlformats.org/officeDocument/2006/math" xmlns:v="urn:schemas-microsoft-com:vml" xmlns:wp14="http://schemas.microsoft.com/office/word/2010/wordprocessingDrawing" xmlns:wp="http://schemas.openxmlformats.org/drawingml/2006/wordprocessingDrawing" xmlns:w10="urn:schemas-microsoft-com:office:word" xmlns:w="http://schemas.openxmlformats.org/wordprocessingml/2006/main" xmlns:w14="http://schemas.microsoft.com/office/word/2010/wordml" xmlns:w15="http://schemas.microsoft.com/office/word/2012/wordml" xmlns:w16cid="http://schemas.microsoft.com/office/word/2016/wordml/cid" xmlns:w16se="http://schemas.microsoft.com/office/word/2015/wordml/symex" xmlns:wpg="http://schemas.microsoft.com/office/word/2010/wordprocessingGroup" xmlns:wpi="http://schemas.microsoft.com/office/word/2010/wordprocessingInk" xmlns:wne="http://schemas.microsoft.com/office/word/2006/wordml" xmlns:wps="http://schemas.microsoft.com/office/word/2010/wordprocessingShape" mc:Ignorable="w14 w15 w16se w16cid wp14">
+<w:endnotes xmlns:wpc="http://schemas.microsoft.com/office/word/2010/wordprocessingCanvas" xmlns:cx="http://schemas.microsoft.com/office/drawing/2014/chartex" xmlns:cx1="http://schemas.microsoft.com/office/drawing/2015/9/8/chartex" xmlns:mc="http://schemas.openxmlformats.org/markup-compatibility/2006" xmlns:o="urn:schemas-microsoft-com:office:office" xmlns:r="http://schemas.openxmlformats.org/officeDocument/2006/relationships" xmlns:m="http://schemas.openxmlformats.org/officeDocument/2006/math" xmlns:v="urn:schemas-microsoft-com:vml" xmlns:wp14="http://schemas.microsoft.com/office/word/2010/wordprocessingDrawing" xmlns:wp="http://schemas.openxmlformats.org/drawingml/2006/wordprocessingDrawing" xmlns:w10="urn:schemas-microsoft-com:office:word" xmlns:w="http://schemas.openxmlformats.org/wordprocessingml/2006/main" xmlns:w14="http://schemas.microsoft.com/office/word/2010/wordml" xmlns:w15="http://schemas.microsoft.com/office/word/2012/wordml" xmlns:w16se="http://schemas.microsoft.com/office/word/2015/wordml/symex" xmlns:wpg="http://schemas.microsoft.com/office/word/2010/wordprocessingGroup" xmlns:wpi="http://schemas.microsoft.com/office/word/2010/wordprocessingInk" xmlns:wne="http://schemas.microsoft.com/office/word/2006/wordml" xmlns:wps="http://schemas.microsoft.com/office/word/2010/wordprocessingShape" mc:Ignorable="w14 w15 w16se wp14">
   <w:endnote w:type="separator" w:id="-1">
     <w:p>
       <w:pPr>
@@ -788,7 +913,7 @@
 </file>
 
 <file path=word/footnotes.xml><?xml version="1.0" encoding="utf-8"?>
-<w:footnotes xmlns:wpc="http://schemas.microsoft.com/office/word/2010/wordprocessingCanvas" xmlns:cx="http://schemas.microsoft.com/office/drawing/2014/chartex" xmlns:cx1="http://schemas.microsoft.com/office/drawing/2015/9/8/chartex" xmlns:cx2="http://schemas.microsoft.com/office/drawing/2015/10/21/chartex" xmlns:cx3="http://schemas.microsoft.com/office/drawing/2016/5/9/chartex" xmlns:cx4="http://schemas.microsoft.com/office/drawing/2016/5/10/chartex" xmlns:cx5="http://schemas.microsoft.com/office/drawing/2016/5/11/chartex" xmlns:cx6="http://schemas.microsoft.com/office/drawing/2016/5/12/chartex" xmlns:cx7="http://schemas.microsoft.com/office/drawing/2016/5/13/chartex" xmlns:cx8="http://schemas.microsoft.com/office/drawing/2016/5/14/chartex" xmlns:mc="http://schemas.openxmlformats.org/markup-compatibility/2006" xmlns:aink="http://schemas.microsoft.com/office/drawing/2016/ink" xmlns:am3d="http://schemas.microsoft.com/office/drawing/2017/model3d" xmlns:o="urn:schemas-microsoft-com:office:office" xmlns:r="http://schemas.openxmlformats.org/officeDocument/2006/relationships" xmlns:m="http://schemas.openxmlformats.org/officeDocument/2006/math" xmlns:v="urn:schemas-microsoft-com:vml" xmlns:wp14="http://schemas.microsoft.com/office/word/2010/wordprocessingDrawing" xmlns:wp="http://schemas.openxmlformats.org/drawingml/2006/wordprocessingDrawing" xmlns:w10="urn:schemas-microsoft-com:office:word" xmlns:w="http://schemas.openxmlformats.org/wordprocessingml/2006/main" xmlns:w14="http://schemas.microsoft.com/office/word/2010/wordml" xmlns:w15="http://schemas.microsoft.com/office/word/2012/wordml" xmlns:w16cid="http://schemas.microsoft.com/office/word/2016/wordml/cid" xmlns:w16se="http://schemas.microsoft.com/office/word/2015/wordml/symex" xmlns:wpg="http://schemas.microsoft.com/office/word/2010/wordprocessingGroup" xmlns:wpi="http://schemas.microsoft.com/office/word/2010/wordprocessingInk" xmlns:wne="http://schemas.microsoft.com/office/word/2006/wordml" xmlns:wps="http://schemas.microsoft.com/office/word/2010/wordprocessingShape" mc:Ignorable="w14 w15 w16se w16cid wp14">
+<w:footnotes xmlns:wpc="http://schemas.microsoft.com/office/word/2010/wordprocessingCanvas" xmlns:cx="http://schemas.microsoft.com/office/drawing/2014/chartex" xmlns:cx1="http://schemas.microsoft.com/office/drawing/2015/9/8/chartex" xmlns:mc="http://schemas.openxmlformats.org/markup-compatibility/2006" xmlns:o="urn:schemas-microsoft-com:office:office" xmlns:r="http://schemas.openxmlformats.org/officeDocument/2006/relationships" xmlns:m="http://schemas.openxmlformats.org/officeDocument/2006/math" xmlns:v="urn:schemas-microsoft-com:vml" xmlns:wp14="http://schemas.microsoft.com/office/word/2010/wordprocessingDrawing" xmlns:wp="http://schemas.openxmlformats.org/drawingml/2006/wordprocessingDrawing" xmlns:w10="urn:schemas-microsoft-com:office:word" xmlns:w="http://schemas.openxmlformats.org/wordprocessingml/2006/main" xmlns:w14="http://schemas.microsoft.com/office/word/2010/wordml" xmlns:w15="http://schemas.microsoft.com/office/word/2012/wordml" xmlns:w16se="http://schemas.microsoft.com/office/word/2015/wordml/symex" xmlns:wpg="http://schemas.microsoft.com/office/word/2010/wordprocessingGroup" xmlns:wpi="http://schemas.microsoft.com/office/word/2010/wordprocessingInk" xmlns:wne="http://schemas.microsoft.com/office/word/2006/wordml" xmlns:wps="http://schemas.microsoft.com/office/word/2010/wordprocessingShape" mc:Ignorable="w14 w15 w16se wp14">
   <w:footnote w:type="separator" w:id="-1">
     <w:p>
       <w:pPr>
@@ -813,7 +938,7 @@
 </file>
 
 <file path=word/header1.xml><?xml version="1.0" encoding="utf-8"?>
-<w:hdr xmlns:wpc="http://schemas.microsoft.com/office/word/2010/wordprocessingCanvas" xmlns:cx="http://schemas.microsoft.com/office/drawing/2014/chartex" xmlns:cx1="http://schemas.microsoft.com/office/drawing/2015/9/8/chartex" xmlns:cx2="http://schemas.microsoft.com/office/drawing/2015/10/21/chartex" xmlns:cx3="http://schemas.microsoft.com/office/drawing/2016/5/9/chartex" xmlns:cx4="http://schemas.microsoft.com/office/drawing/2016/5/10/chartex" xmlns:cx5="http://schemas.microsoft.com/office/drawing/2016/5/11/chartex" xmlns:cx6="http://schemas.microsoft.com/office/drawing/2016/5/12/chartex" xmlns:cx7="http://schemas.microsoft.com/office/drawing/2016/5/13/chartex" xmlns:cx8="http://schemas.microsoft.com/office/drawing/2016/5/14/chartex" xmlns:mc="http://schemas.openxmlformats.org/markup-compatibility/2006" xmlns:aink="http://schemas.microsoft.com/office/drawing/2016/ink" xmlns:am3d="http://schemas.microsoft.com/office/drawing/2017/model3d" xmlns:o="urn:schemas-microsoft-com:office:office" xmlns:r="http://schemas.openxmlformats.org/officeDocument/2006/relationships" xmlns:m="http://schemas.openxmlformats.org/officeDocument/2006/math" xmlns:v="urn:schemas-microsoft-com:vml" xmlns:wp14="http://schemas.microsoft.com/office/word/2010/wordprocessingDrawing" xmlns:wp="http://schemas.openxmlformats.org/drawingml/2006/wordprocessingDrawing" xmlns:w10="urn:schemas-microsoft-com:office:word" xmlns:w="http://schemas.openxmlformats.org/wordprocessingml/2006/main" xmlns:w14="http://schemas.microsoft.com/office/word/2010/wordml" xmlns:w15="http://schemas.microsoft.com/office/word/2012/wordml" xmlns:w16cid="http://schemas.microsoft.com/office/word/2016/wordml/cid" xmlns:w16se="http://schemas.microsoft.com/office/word/2015/wordml/symex" xmlns:wpg="http://schemas.microsoft.com/office/word/2010/wordprocessingGroup" xmlns:wpi="http://schemas.microsoft.com/office/word/2010/wordprocessingInk" xmlns:wne="http://schemas.microsoft.com/office/word/2006/wordml" xmlns:wps="http://schemas.microsoft.com/office/word/2010/wordprocessingShape" mc:Ignorable="w14 w15 w16se w16cid wp14">
+<w:hdr xmlns:wpc="http://schemas.microsoft.com/office/word/2010/wordprocessingCanvas" xmlns:cx="http://schemas.microsoft.com/office/drawing/2014/chartex" xmlns:cx1="http://schemas.microsoft.com/office/drawing/2015/9/8/chartex" xmlns:mc="http://schemas.openxmlformats.org/markup-compatibility/2006" xmlns:o="urn:schemas-microsoft-com:office:office" xmlns:r="http://schemas.openxmlformats.org/officeDocument/2006/relationships" xmlns:m="http://schemas.openxmlformats.org/officeDocument/2006/math" xmlns:v="urn:schemas-microsoft-com:vml" xmlns:wp14="http://schemas.microsoft.com/office/word/2010/wordprocessingDrawing" xmlns:wp="http://schemas.openxmlformats.org/drawingml/2006/wordprocessingDrawing" xmlns:w10="urn:schemas-microsoft-com:office:word" xmlns:w="http://schemas.openxmlformats.org/wordprocessingml/2006/main" xmlns:w14="http://schemas.microsoft.com/office/word/2010/wordml" xmlns:w15="http://schemas.microsoft.com/office/word/2012/wordml" xmlns:w16se="http://schemas.microsoft.com/office/word/2015/wordml/symex" xmlns:wpg="http://schemas.microsoft.com/office/word/2010/wordprocessingGroup" xmlns:wpi="http://schemas.microsoft.com/office/word/2010/wordprocessingInk" xmlns:wne="http://schemas.microsoft.com/office/word/2006/wordml" xmlns:wps="http://schemas.microsoft.com/office/word/2010/wordprocessingShape" mc:Ignorable="w14 w15 w16se wp14">
   <w:p>
     <w:pPr>
       <w:pStyle w:val="Cabealho"/>
@@ -855,7 +980,7 @@
 </file>
 
 <file path=word/styles.xml><?xml version="1.0" encoding="utf-8"?>
-<w:styles xmlns:mc="http://schemas.openxmlformats.org/markup-compatibility/2006" xmlns:r="http://schemas.openxmlformats.org/officeDocument/2006/relationships" xmlns:w="http://schemas.openxmlformats.org/wordprocessingml/2006/main" xmlns:w14="http://schemas.microsoft.com/office/word/2010/wordml" xmlns:w15="http://schemas.microsoft.com/office/word/2012/wordml" xmlns:w16cid="http://schemas.microsoft.com/office/word/2016/wordml/cid" xmlns:w16se="http://schemas.microsoft.com/office/word/2015/wordml/symex" mc:Ignorable="w14 w15 w16se w16cid">
+<w:styles xmlns:mc="http://schemas.openxmlformats.org/markup-compatibility/2006" xmlns:r="http://schemas.openxmlformats.org/officeDocument/2006/relationships" xmlns:w="http://schemas.openxmlformats.org/wordprocessingml/2006/main" xmlns:w14="http://schemas.microsoft.com/office/word/2010/wordml" xmlns:w15="http://schemas.microsoft.com/office/word/2012/wordml" xmlns:w16se="http://schemas.microsoft.com/office/word/2015/wordml/symex" mc:Ignorable="w14 w15 w16se">
   <w:docDefaults>
     <w:rPrDefault>
       <w:rPr>
@@ -871,7 +996,7 @@
       </w:pPr>
     </w:pPrDefault>
   </w:docDefaults>
-  <w:latentStyles w:defLockedState="0" w:defUIPriority="99" w:defSemiHidden="0" w:defUnhideWhenUsed="0" w:defQFormat="0" w:count="376">
+  <w:latentStyles w:defLockedState="0" w:defUIPriority="99" w:defSemiHidden="0" w:defUnhideWhenUsed="0" w:defQFormat="0" w:count="371">
     <w:lsdException w:name="Normal" w:uiPriority="0" w:qFormat="1"/>
     <w:lsdException w:name="heading 1" w:uiPriority="9" w:qFormat="1"/>
     <w:lsdException w:name="heading 2" w:semiHidden="1" w:uiPriority="9" w:unhideWhenUsed="1" w:qFormat="1"/>
@@ -1243,11 +1368,6 @@
     <w:lsdException w:name="List Table 5 Dark Accent 6" w:uiPriority="50"/>
     <w:lsdException w:name="List Table 6 Colorful Accent 6" w:uiPriority="51"/>
     <w:lsdException w:name="List Table 7 Colorful Accent 6" w:uiPriority="52"/>
-    <w:lsdException w:name="Mention" w:semiHidden="1" w:unhideWhenUsed="1"/>
-    <w:lsdException w:name="Smart Hyperlink" w:semiHidden="1" w:unhideWhenUsed="1"/>
-    <w:lsdException w:name="Hashtag" w:semiHidden="1" w:unhideWhenUsed="1"/>
-    <w:lsdException w:name="Unresolved Mention" w:semiHidden="1" w:unhideWhenUsed="1"/>
-    <w:lsdException w:name="Smart Link" w:semiHidden="1" w:unhideWhenUsed="1"/>
   </w:latentStyles>
   <w:style w:type="paragraph" w:default="1" w:styleId="Normal">
     <w:name w:val="Normal"/>
@@ -1627,7 +1747,7 @@
 </file>
 
 <file path=customXml/itemProps1.xml><?xml version="1.0" encoding="utf-8"?>
-<ds:datastoreItem xmlns:ds="http://schemas.openxmlformats.org/officeDocument/2006/customXml" ds:itemID="{B7A8E42E-874B-414F-A7E8-D88A54B59397}">
+<ds:datastoreItem xmlns:ds="http://schemas.openxmlformats.org/officeDocument/2006/customXml" ds:itemID="{1188BA4F-82E5-4F9D-A5CD-96166DCB86B9}">
   <ds:schemaRefs>
     <ds:schemaRef ds:uri="http://schemas.openxmlformats.org/officeDocument/2006/bibliography"/>
   </ds:schemaRefs>

</xml_diff>